<commit_message>
First part of research workbook
</commit_message>
<xml_diff>
--- a/1 - Research/Project Research Workbook.docx
+++ b/1 - Research/Project Research Workbook.docx
@@ -165,7 +165,29 @@
             <w:tcW w:w="9016" w:type="dxa"/>
           </w:tcPr>
           <w:p/>
+          <w:p>
+            <w:r>
+              <w:t xml:space="preserve">The game example I am looking at is a project that Jason Weimann made on one of his live streams. </w:t>
+            </w:r>
+          </w:p>
           <w:p/>
+          <w:p>
+            <w:r>
+              <w:t>It is essentially a zombie infection game where humans and zombies are represented with a different color.</w:t>
+            </w:r>
+          </w:p>
+          <w:p/>
+          <w:p>
+            <w:r>
+              <w:t>When a zombie touches a human, that human has a chance of turning infected.</w:t>
+            </w:r>
+          </w:p>
+          <w:p/>
+          <w:p>
+            <w:r>
+              <w:t>Humans must try their best to avoid the zombies.</w:t>
+            </w:r>
+          </w:p>
           <w:p/>
           <w:p/>
           <w:p/>
@@ -660,6 +682,7 @@
               <w:pStyle w:val="NoSpacing"/>
             </w:pPr>
             <w:r>
+              <w:lastRenderedPageBreak/>
               <w:t>Identify a possible audience for your application, game or simulation.</w:t>
             </w:r>
           </w:p>

</xml_diff>

<commit_message>
Update Project Research Workbook.docx
</commit_message>
<xml_diff>
--- a/1 - Research/Project Research Workbook.docx
+++ b/1 - Research/Project Research Workbook.docx
@@ -167,13 +167,45 @@
           <w:p/>
           <w:p>
             <w:r>
-              <w:t xml:space="preserve">The game example I am looking at is a project that Jason Weimann made on one of his live streams. </w:t>
+              <w:t xml:space="preserve">The game example I am looking at is a project that Jason </w:t>
+            </w:r>
+            <w:proofErr w:type="spellStart"/>
+            <w:r>
+              <w:t>Weimann</w:t>
+            </w:r>
+            <w:proofErr w:type="spellEnd"/>
+            <w:r>
+              <w:t xml:space="preserve"> made on one of his live streams. </w:t>
+            </w:r>
+            <w:r>
+              <w:t>(</w:t>
+            </w:r>
+            <w:r>
+              <w:rPr>
+                <w:color w:val="00B0F0"/>
+                <w:u w:val="single"/>
+              </w:rPr>
+              <w:t>https://www.youtube.com/watch?v=ytVhYlSoF9c</w:t>
+            </w:r>
+            <w:r>
+              <w:t>)</w:t>
             </w:r>
           </w:p>
           <w:p/>
           <w:p>
             <w:r>
-              <w:t>It is essentially a zombie infection game where humans and zombies are represented with a different color.</w:t>
+              <w:t xml:space="preserve">It is essentially a zombie infection game where humans and zombies are represented with a different </w:t>
+            </w:r>
+            <w:proofErr w:type="spellStart"/>
+            <w:r>
+              <w:t>color</w:t>
+            </w:r>
+            <w:proofErr w:type="spellEnd"/>
+            <w:r>
+              <w:t xml:space="preserve"> circle</w:t>
+            </w:r>
+            <w:r>
+              <w:t>. This can be changed later if needed.</w:t>
             </w:r>
           </w:p>
           <w:p/>
@@ -186,6 +218,17 @@
           <w:p>
             <w:r>
               <w:t>Humans must try their best to avoid the zombies.</w:t>
+            </w:r>
+          </w:p>
+          <w:p/>
+          <w:p>
+            <w:r>
+              <w:t>Barricades will be a mechanic which humans will try to hide behind in order to delay the zombies.</w:t>
+            </w:r>
+          </w:p>
+          <w:p>
+            <w:r>
+              <w:t xml:space="preserve">Barricades can be destroyed by zombies depending on the health stat of the barricade. </w:t>
             </w:r>
           </w:p>
           <w:p/>
@@ -682,7 +725,6 @@
               <w:pStyle w:val="NoSpacing"/>
             </w:pPr>
             <w:r>
-              <w:lastRenderedPageBreak/>
               <w:t>Identify a possible audience for your application, game or simulation.</w:t>
             </w:r>
           </w:p>
@@ -783,8 +825,13 @@
             <w:pPr>
               <w:pStyle w:val="NoSpacing"/>
             </w:pPr>
-            <w:r>
-              <w:t>Dscribe any real-world aspects that are present in the game world, and how their real-world behaviour will influence your simulation.</w:t>
+            <w:proofErr w:type="spellStart"/>
+            <w:r>
+              <w:t>Dscribe</w:t>
+            </w:r>
+            <w:proofErr w:type="spellEnd"/>
+            <w:r>
+              <w:t xml:space="preserve"> any real-world aspects that are present in the game world, and how their real-world behaviour will influence your simulation.</w:t>
             </w:r>
           </w:p>
           <w:p>

</xml_diff>

<commit_message>
Rework for PathContainer so that agents can hold this too
</commit_message>
<xml_diff>
--- a/1 - Research/Project Research Workbook.docx
+++ b/1 - Research/Project Research Workbook.docx
@@ -181,7 +181,10 @@
           <w:p/>
           <w:p>
             <w:r>
-              <w:t>The simulation I am aiming to create is a maze solving simulator.</w:t>
+              <w:t xml:space="preserve">The simulation I am aiming to create is a </w:t>
+            </w:r>
+            <w:r>
+              <w:t>maze simulator.</w:t>
             </w:r>
           </w:p>
           <w:p/>
@@ -229,10 +232,10 @@
           <w:p/>
           <w:p>
             <w:r>
-              <w:t xml:space="preserve">The user can press spacebar on a spot to drop an enemy agent. This </w:t>
-            </w:r>
-            <w:r>
-              <w:t>agent chases the player.</w:t>
+              <w:t xml:space="preserve">The user can </w:t>
+            </w:r>
+            <w:r>
+              <w:t>then change what they want to spawn and spawn it by pressing E.</w:t>
             </w:r>
           </w:p>
           <w:p/>
@@ -245,7 +248,7 @@
               <w:t xml:space="preserve">A* </w:t>
             </w:r>
             <w:r>
-              <w:t>path will be instantly calculated instantly, but a little character will be used to represent this path for each step.</w:t>
+              <w:t>path will be calculated instantly, but a little character will be used to represent this path for each step.</w:t>
             </w:r>
             <w:r>
               <w:t xml:space="preserve"> This will be the </w:t>

</xml_diff>

<commit_message>
Agents made to fit new system
</commit_message>
<xml_diff>
--- a/1 - Research/Project Research Workbook.docx
+++ b/1 - Research/Project Research Workbook.docx
@@ -2216,6 +2216,26 @@
             </w:r>
             <w:r>
               <w:t>Holds its own instance of the Astar class and is in charge of controlling movement.</w:t>
+            </w:r>
+          </w:p>
+          <w:p>
+            <w:pPr>
+              <w:pStyle w:val="NoSpacing"/>
+            </w:pPr>
+          </w:p>
+          <w:p>
+            <w:pPr>
+              <w:pStyle w:val="NoSpacing"/>
+            </w:pPr>
+            <w:r>
+              <w:rPr>
+                <w:b/>
+                <w:bCs/>
+              </w:rPr>
+              <w:t xml:space="preserve">PathContainer – </w:t>
+            </w:r>
+            <w:r>
+              <w:t>holds a list of PathNodes for a path</w:t>
             </w:r>
           </w:p>
           <w:p>

</xml_diff>

<commit_message>
Get Rid of Visual Studio C++ project
</commit_message>
<xml_diff>
--- a/1 - Research/Project Research Workbook.docx
+++ b/1 - Research/Project Research Workbook.docx
@@ -1,6 +1,6 @@
 
 <file path=word/document.xml><?xml version="1.0" encoding="utf-8"?>
-<w:document xmlns:wpc="http://schemas.microsoft.com/office/word/2010/wordprocessingCanvas" xmlns:cx="http://schemas.microsoft.com/office/drawing/2014/chartex" xmlns:cx1="http://schemas.microsoft.com/office/drawing/2015/9/8/chartex" xmlns:cx2="http://schemas.microsoft.com/office/drawing/2015/10/21/chartex" xmlns:cx3="http://schemas.microsoft.com/office/drawing/2016/5/9/chartex" xmlns:cx4="http://schemas.microsoft.com/office/drawing/2016/5/10/chartex" xmlns:cx5="http://schemas.microsoft.com/office/drawing/2016/5/11/chartex" xmlns:cx6="http://schemas.microsoft.com/office/drawing/2016/5/12/chartex" xmlns:cx7="http://schemas.microsoft.com/office/drawing/2016/5/13/chartex" xmlns:cx8="http://schemas.microsoft.com/office/drawing/2016/5/14/chartex" xmlns:mc="http://schemas.openxmlformats.org/markup-compatibility/2006" xmlns:aink="http://schemas.microsoft.com/office/drawing/2016/ink" xmlns:am3d="http://schemas.microsoft.com/office/drawing/2017/model3d" xmlns:o="urn:schemas-microsoft-com:office:office" xmlns:r="http://schemas.openxmlformats.org/officeDocument/2006/relationships" xmlns:m="http://schemas.openxmlformats.org/officeDocument/2006/math" xmlns:v="urn:schemas-microsoft-com:vml" xmlns:wp14="http://schemas.microsoft.com/office/word/2010/wordprocessingDrawing" xmlns:wp="http://schemas.openxmlformats.org/drawingml/2006/wordprocessingDrawing" xmlns:w10="urn:schemas-microsoft-com:office:word" xmlns:w="http://schemas.openxmlformats.org/wordprocessingml/2006/main" xmlns:w14="http://schemas.microsoft.com/office/word/2010/wordml" xmlns:w15="http://schemas.microsoft.com/office/word/2012/wordml" xmlns:w16cex="http://schemas.microsoft.com/office/word/2018/wordml/cex" xmlns:w16cid="http://schemas.microsoft.com/office/word/2016/wordml/cid" xmlns:w16="http://schemas.microsoft.com/office/word/2018/wordml" xmlns:w16se="http://schemas.microsoft.com/office/word/2015/wordml/symex" xmlns:wpg="http://schemas.microsoft.com/office/word/2010/wordprocessingGroup" xmlns:wpi="http://schemas.microsoft.com/office/word/2010/wordprocessingInk" xmlns:wne="http://schemas.microsoft.com/office/word/2006/wordml" xmlns:wps="http://schemas.microsoft.com/office/word/2010/wordprocessingShape" mc:Ignorable="w14 w15 w16se w16cid w16 w16cex wp14">
+<w:document xmlns:wpc="http://schemas.microsoft.com/office/word/2010/wordprocessingCanvas" xmlns:cx="http://schemas.microsoft.com/office/drawing/2014/chartex" xmlns:cx1="http://schemas.microsoft.com/office/drawing/2015/9/8/chartex" xmlns:cx2="http://schemas.microsoft.com/office/drawing/2015/10/21/chartex" xmlns:cx3="http://schemas.microsoft.com/office/drawing/2016/5/9/chartex" xmlns:cx4="http://schemas.microsoft.com/office/drawing/2016/5/10/chartex" xmlns:cx5="http://schemas.microsoft.com/office/drawing/2016/5/11/chartex" xmlns:cx6="http://schemas.microsoft.com/office/drawing/2016/5/12/chartex" xmlns:cx7="http://schemas.microsoft.com/office/drawing/2016/5/13/chartex" xmlns:cx8="http://schemas.microsoft.com/office/drawing/2016/5/14/chartex" xmlns:mc="http://schemas.openxmlformats.org/markup-compatibility/2006" xmlns:aink="http://schemas.microsoft.com/office/drawing/2016/ink" xmlns:am3d="http://schemas.microsoft.com/office/drawing/2017/model3d" xmlns:o="urn:schemas-microsoft-com:office:office" xmlns:r="http://schemas.openxmlformats.org/officeDocument/2006/relationships" xmlns:m="http://schemas.openxmlformats.org/officeDocument/2006/math" xmlns:v="urn:schemas-microsoft-com:vml" xmlns:wp14="http://schemas.microsoft.com/office/word/2010/wordprocessingDrawing" xmlns:wp="http://schemas.openxmlformats.org/drawingml/2006/wordprocessingDrawing" xmlns:w10="urn:schemas-microsoft-com:office:word" xmlns:w="http://schemas.openxmlformats.org/wordprocessingml/2006/main" xmlns:w14="http://schemas.microsoft.com/office/word/2010/wordml" xmlns:w15="http://schemas.microsoft.com/office/word/2012/wordml" xmlns:w16cex="http://schemas.microsoft.com/office/word/2018/wordml/cex" xmlns:w16cid="http://schemas.microsoft.com/office/word/2016/wordml/cid" xmlns:w16="http://schemas.microsoft.com/office/word/2018/wordml" xmlns:w16sdtdh="http://schemas.microsoft.com/office/word/2020/wordml/sdtdatahash" xmlns:w16se="http://schemas.microsoft.com/office/word/2015/wordml/symex" xmlns:wpg="http://schemas.microsoft.com/office/word/2010/wordprocessingGroup" xmlns:wpi="http://schemas.microsoft.com/office/word/2010/wordprocessingInk" xmlns:wne="http://schemas.microsoft.com/office/word/2006/wordml" xmlns:wps="http://schemas.microsoft.com/office/word/2010/wordprocessingShape" mc:Ignorable="w14 w15 w16se w16cid w16 w16cex w16sdtdh wp14">
   <w:body>
     <w:p>
       <w:pPr>
@@ -79,7 +79,7 @@
               </wp:anchor>
             </w:drawing>
           </mc:Choice>
-          <mc:Fallback xmlns:w16sdtdh="http://schemas.microsoft.com/office/word/2020/wordml/sdtdatahash">
+          <mc:Fallback>
             <w:pict>
               <v:line w14:anchorId="1C55BCB9" id="Straight Connector 1" o:spid="_x0000_s1026" style="position:absolute;z-index:251664384;visibility:visible;mso-wrap-style:square;mso-width-percent:0;mso-height-percent:0;mso-wrap-distance-left:9pt;mso-wrap-distance-top:0;mso-wrap-distance-right:9pt;mso-wrap-distance-bottom:0;mso-position-horizontal:absolute;mso-position-horizontal-relative:margin;mso-position-vertical:absolute;mso-position-vertical-relative:text;mso-width-percent:0;mso-height-percent:0;mso-width-relative:margin;mso-height-relative:margin" from="0,44.5pt" to="457.1pt,44.5pt" o:gfxdata="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" strokecolor="#81bc00" strokeweight="3pt">
                 <w10:wrap type="topAndBottom" anchorx="margin"/>
@@ -644,13 +644,34 @@
               <w:t>specify</w:t>
             </w:r>
             <w:r>
-              <w:t xml:space="preserve"> the interval between each enemy agent path calculation. </w:t>
+              <w:t xml:space="preserve"> the interval between each enemy agent path calculation</w:t>
+            </w:r>
+            <w:r>
+              <w:t xml:space="preserve"> as well as their own movement costs.</w:t>
             </w:r>
           </w:p>
           <w:p/>
           <w:p>
             <w:r>
-              <w:t>The enemy agents may also have a sensor which checks if the player is within range. If the player is,  the AI will just once again move towards the players last known position.</w:t>
+              <w:t>The enemy agents may also have a sensor which checks if the player is within range. If the player is</w:t>
+            </w:r>
+            <w:r>
+              <w:t xml:space="preserve"> within this </w:t>
+            </w:r>
+            <w:r>
+              <w:t>radius, the</w:t>
+            </w:r>
+            <w:r>
+              <w:t xml:space="preserve"> AI will move towards the players last known position</w:t>
+            </w:r>
+            <w:r>
+              <w:t xml:space="preserve"> which in that case will be the </w:t>
+            </w:r>
+            <w:r>
+              <w:t>players’</w:t>
+            </w:r>
+            <w:r>
+              <w:t xml:space="preserve"> current position.</w:t>
             </w:r>
           </w:p>
           <w:p/>
@@ -808,7 +829,6 @@
               <w:pStyle w:val="NoSpacing"/>
             </w:pPr>
             <w:r>
-              <w:lastRenderedPageBreak/>
               <w:t xml:space="preserve">Another strategy I </w:t>
             </w:r>
             <w:r>
@@ -820,16 +840,44 @@
               <w:pStyle w:val="NoSpacing"/>
             </w:pPr>
             <w:r>
-              <w:t xml:space="preserve">This may come in handy if I want to have multiple agents with different costs for </w:t>
-            </w:r>
-            <w:r>
-              <w:t>moving</w:t>
+              <w:t xml:space="preserve">This may come in handy if </w:t>
+            </w:r>
+            <w:r>
+              <w:t xml:space="preserve">one agent detects the player. That agent can then tell all other </w:t>
+            </w:r>
+            <w:r>
+              <w:t xml:space="preserve">chaser </w:t>
+            </w:r>
+            <w:r>
+              <w:t>agents about that player’s position</w:t>
             </w:r>
             <w:r>
               <w:t>.</w:t>
             </w:r>
-            <w:r>
-              <w:t xml:space="preserve"> That way, it becomes clearer on how much changing the costs affects the pathfinding efficiency. </w:t>
+          </w:p>
+          <w:p>
+            <w:pPr>
+              <w:pStyle w:val="NoSpacing"/>
+            </w:pPr>
+          </w:p>
+          <w:p>
+            <w:pPr>
+              <w:pStyle w:val="NoSpacing"/>
+            </w:pPr>
+            <w:r>
+              <w:t xml:space="preserve">The other agents will then move to the last position of the player, and from </w:t>
+            </w:r>
+            <w:r>
+              <w:t xml:space="preserve">there </w:t>
+            </w:r>
+            <w:r>
+              <w:t>patro</w:t>
+            </w:r>
+            <w:r>
+              <w:t>l</w:t>
+            </w:r>
+            <w:r>
+              <w:t>.</w:t>
             </w:r>
           </w:p>
           <w:p>
@@ -1365,7 +1413,10 @@
               <w:t>Will be the main bulk of the project, as the agent will heavily rely on this algorithm</w:t>
             </w:r>
             <w:r>
-              <w:t xml:space="preserve"> to solve the maze.</w:t>
+              <w:t xml:space="preserve"> to </w:t>
+            </w:r>
+            <w:r>
+              <w:t>navigate the maze.</w:t>
             </w:r>
           </w:p>
           <w:p>
@@ -1584,23 +1635,6 @@
           <w:p>
             <w:pPr>
               <w:pStyle w:val="NoSpacing"/>
-              <w:numPr>
-                <w:ilvl w:val="0"/>
-                <w:numId w:val="7"/>
-              </w:numPr>
-            </w:pPr>
-            <w:r>
-              <w:t>MIT License A* Algorithm</w:t>
-            </w:r>
-          </w:p>
-          <w:p>
-            <w:pPr>
-              <w:pStyle w:val="NoSpacing"/>
-            </w:pPr>
-          </w:p>
-          <w:p>
-            <w:pPr>
-              <w:pStyle w:val="NoSpacing"/>
             </w:pPr>
           </w:p>
           <w:p>
@@ -1909,7 +1943,10 @@
               <w:t>s</w:t>
             </w:r>
             <w:r>
-              <w:t xml:space="preserve"> that try to chase the player. They will avoid walls.</w:t>
+              <w:t xml:space="preserve"> that try to chase the player</w:t>
+            </w:r>
+            <w:r>
+              <w:t xml:space="preserve"> whilst avoiding walls.</w:t>
             </w:r>
           </w:p>
           <w:p>
@@ -2307,6 +2344,27 @@
             </w:r>
             <w:r>
               <w:t>path</w:t>
+            </w:r>
+          </w:p>
+          <w:p>
+            <w:pPr>
+              <w:pStyle w:val="NoSpacing"/>
+            </w:pPr>
+          </w:p>
+          <w:p>
+            <w:pPr>
+              <w:pStyle w:val="NoSpacing"/>
+            </w:pPr>
+            <w:r>
+              <w:rPr>
+                <w:b/>
+                <w:bCs/>
+              </w:rPr>
+              <w:lastRenderedPageBreak/>
+              <w:t xml:space="preserve">ChaserBehaviour – </w:t>
+            </w:r>
+            <w:r>
+              <w:t>The main class for chaser agents holding pointers to the agent and sensor.</w:t>
             </w:r>
           </w:p>
           <w:p>
@@ -2578,7 +2636,7 @@
 </file>
 
 <file path=word/endnotes.xml><?xml version="1.0" encoding="utf-8"?>
-<w:endnotes xmlns:wpc="http://schemas.microsoft.com/office/word/2010/wordprocessingCanvas" xmlns:cx="http://schemas.microsoft.com/office/drawing/2014/chartex" xmlns:cx1="http://schemas.microsoft.com/office/drawing/2015/9/8/chartex" xmlns:cx2="http://schemas.microsoft.com/office/drawing/2015/10/21/chartex" xmlns:cx3="http://schemas.microsoft.com/office/drawing/2016/5/9/chartex" xmlns:cx4="http://schemas.microsoft.com/office/drawing/2016/5/10/chartex" xmlns:cx5="http://schemas.microsoft.com/office/drawing/2016/5/11/chartex" xmlns:cx6="http://schemas.microsoft.com/office/drawing/2016/5/12/chartex" xmlns:cx7="http://schemas.microsoft.com/office/drawing/2016/5/13/chartex" xmlns:cx8="http://schemas.microsoft.com/office/drawing/2016/5/14/chartex" xmlns:mc="http://schemas.openxmlformats.org/markup-compatibility/2006" xmlns:aink="http://schemas.microsoft.com/office/drawing/2016/ink" xmlns:am3d="http://schemas.microsoft.com/office/drawing/2017/model3d" xmlns:o="urn:schemas-microsoft-com:office:office" xmlns:r="http://schemas.openxmlformats.org/officeDocument/2006/relationships" xmlns:m="http://schemas.openxmlformats.org/officeDocument/2006/math" xmlns:v="urn:schemas-microsoft-com:vml" xmlns:wp14="http://schemas.microsoft.com/office/word/2010/wordprocessingDrawing" xmlns:wp="http://schemas.openxmlformats.org/drawingml/2006/wordprocessingDrawing" xmlns:w10="urn:schemas-microsoft-com:office:word" xmlns:w="http://schemas.openxmlformats.org/wordprocessingml/2006/main" xmlns:w14="http://schemas.microsoft.com/office/word/2010/wordml" xmlns:w15="http://schemas.microsoft.com/office/word/2012/wordml" xmlns:w16cex="http://schemas.microsoft.com/office/word/2018/wordml/cex" xmlns:w16cid="http://schemas.microsoft.com/office/word/2016/wordml/cid" xmlns:w16="http://schemas.microsoft.com/office/word/2018/wordml" xmlns:w16se="http://schemas.microsoft.com/office/word/2015/wordml/symex" xmlns:wpg="http://schemas.microsoft.com/office/word/2010/wordprocessingGroup" xmlns:wpi="http://schemas.microsoft.com/office/word/2010/wordprocessingInk" xmlns:wne="http://schemas.microsoft.com/office/word/2006/wordml" xmlns:wps="http://schemas.microsoft.com/office/word/2010/wordprocessingShape" mc:Ignorable="w14 w15 w16se w16cid w16 w16cex wp14">
+<w:endnotes xmlns:wpc="http://schemas.microsoft.com/office/word/2010/wordprocessingCanvas" xmlns:cx="http://schemas.microsoft.com/office/drawing/2014/chartex" xmlns:cx1="http://schemas.microsoft.com/office/drawing/2015/9/8/chartex" xmlns:cx2="http://schemas.microsoft.com/office/drawing/2015/10/21/chartex" xmlns:cx3="http://schemas.microsoft.com/office/drawing/2016/5/9/chartex" xmlns:cx4="http://schemas.microsoft.com/office/drawing/2016/5/10/chartex" xmlns:cx5="http://schemas.microsoft.com/office/drawing/2016/5/11/chartex" xmlns:cx6="http://schemas.microsoft.com/office/drawing/2016/5/12/chartex" xmlns:cx7="http://schemas.microsoft.com/office/drawing/2016/5/13/chartex" xmlns:cx8="http://schemas.microsoft.com/office/drawing/2016/5/14/chartex" xmlns:mc="http://schemas.openxmlformats.org/markup-compatibility/2006" xmlns:aink="http://schemas.microsoft.com/office/drawing/2016/ink" xmlns:am3d="http://schemas.microsoft.com/office/drawing/2017/model3d" xmlns:o="urn:schemas-microsoft-com:office:office" xmlns:r="http://schemas.openxmlformats.org/officeDocument/2006/relationships" xmlns:m="http://schemas.openxmlformats.org/officeDocument/2006/math" xmlns:v="urn:schemas-microsoft-com:vml" xmlns:wp14="http://schemas.microsoft.com/office/word/2010/wordprocessingDrawing" xmlns:wp="http://schemas.openxmlformats.org/drawingml/2006/wordprocessingDrawing" xmlns:w10="urn:schemas-microsoft-com:office:word" xmlns:w="http://schemas.openxmlformats.org/wordprocessingml/2006/main" xmlns:w14="http://schemas.microsoft.com/office/word/2010/wordml" xmlns:w15="http://schemas.microsoft.com/office/word/2012/wordml" xmlns:w16cex="http://schemas.microsoft.com/office/word/2018/wordml/cex" xmlns:w16cid="http://schemas.microsoft.com/office/word/2016/wordml/cid" xmlns:w16="http://schemas.microsoft.com/office/word/2018/wordml" xmlns:w16sdtdh="http://schemas.microsoft.com/office/word/2020/wordml/sdtdatahash" xmlns:w16se="http://schemas.microsoft.com/office/word/2015/wordml/symex" xmlns:wpg="http://schemas.microsoft.com/office/word/2010/wordprocessingGroup" xmlns:wpi="http://schemas.microsoft.com/office/word/2010/wordprocessingInk" xmlns:wne="http://schemas.microsoft.com/office/word/2006/wordml" xmlns:wps="http://schemas.microsoft.com/office/word/2010/wordprocessingShape" mc:Ignorable="w14 w15 w16se w16cid w16 w16cex w16sdtdh wp14">
   <w:endnote w:type="separator" w:id="-1">
     <w:p>
       <w:pPr>
@@ -2603,7 +2661,7 @@
 </file>
 
 <file path=word/footer1.xml><?xml version="1.0" encoding="utf-8"?>
-<w:ftr xmlns:wpc="http://schemas.microsoft.com/office/word/2010/wordprocessingCanvas" xmlns:cx="http://schemas.microsoft.com/office/drawing/2014/chartex" xmlns:cx1="http://schemas.microsoft.com/office/drawing/2015/9/8/chartex" xmlns:cx2="http://schemas.microsoft.com/office/drawing/2015/10/21/chartex" xmlns:cx3="http://schemas.microsoft.com/office/drawing/2016/5/9/chartex" xmlns:cx4="http://schemas.microsoft.com/office/drawing/2016/5/10/chartex" xmlns:cx5="http://schemas.microsoft.com/office/drawing/2016/5/11/chartex" xmlns:cx6="http://schemas.microsoft.com/office/drawing/2016/5/12/chartex" xmlns:cx7="http://schemas.microsoft.com/office/drawing/2016/5/13/chartex" xmlns:cx8="http://schemas.microsoft.com/office/drawing/2016/5/14/chartex" xmlns:mc="http://schemas.openxmlformats.org/markup-compatibility/2006" xmlns:aink="http://schemas.microsoft.com/office/drawing/2016/ink" xmlns:am3d="http://schemas.microsoft.com/office/drawing/2017/model3d" xmlns:o="urn:schemas-microsoft-com:office:office" xmlns:r="http://schemas.openxmlformats.org/officeDocument/2006/relationships" xmlns:m="http://schemas.openxmlformats.org/officeDocument/2006/math" xmlns:v="urn:schemas-microsoft-com:vml" xmlns:wp14="http://schemas.microsoft.com/office/word/2010/wordprocessingDrawing" xmlns:wp="http://schemas.openxmlformats.org/drawingml/2006/wordprocessingDrawing" xmlns:w10="urn:schemas-microsoft-com:office:word" xmlns:w="http://schemas.openxmlformats.org/wordprocessingml/2006/main" xmlns:w14="http://schemas.microsoft.com/office/word/2010/wordml" xmlns:w15="http://schemas.microsoft.com/office/word/2012/wordml" xmlns:w16cex="http://schemas.microsoft.com/office/word/2018/wordml/cex" xmlns:w16cid="http://schemas.microsoft.com/office/word/2016/wordml/cid" xmlns:w16="http://schemas.microsoft.com/office/word/2018/wordml" xmlns:w16se="http://schemas.microsoft.com/office/word/2015/wordml/symex" xmlns:wpg="http://schemas.microsoft.com/office/word/2010/wordprocessingGroup" xmlns:wpi="http://schemas.microsoft.com/office/word/2010/wordprocessingInk" xmlns:wne="http://schemas.microsoft.com/office/word/2006/wordml" xmlns:wps="http://schemas.microsoft.com/office/word/2010/wordprocessingShape" mc:Ignorable="w14 w15 w16se w16cid w16 w16cex wp14">
+<w:ftr xmlns:wpc="http://schemas.microsoft.com/office/word/2010/wordprocessingCanvas" xmlns:cx="http://schemas.microsoft.com/office/drawing/2014/chartex" xmlns:cx1="http://schemas.microsoft.com/office/drawing/2015/9/8/chartex" xmlns:cx2="http://schemas.microsoft.com/office/drawing/2015/10/21/chartex" xmlns:cx3="http://schemas.microsoft.com/office/drawing/2016/5/9/chartex" xmlns:cx4="http://schemas.microsoft.com/office/drawing/2016/5/10/chartex" xmlns:cx5="http://schemas.microsoft.com/office/drawing/2016/5/11/chartex" xmlns:cx6="http://schemas.microsoft.com/office/drawing/2016/5/12/chartex" xmlns:cx7="http://schemas.microsoft.com/office/drawing/2016/5/13/chartex" xmlns:cx8="http://schemas.microsoft.com/office/drawing/2016/5/14/chartex" xmlns:mc="http://schemas.openxmlformats.org/markup-compatibility/2006" xmlns:aink="http://schemas.microsoft.com/office/drawing/2016/ink" xmlns:am3d="http://schemas.microsoft.com/office/drawing/2017/model3d" xmlns:o="urn:schemas-microsoft-com:office:office" xmlns:r="http://schemas.openxmlformats.org/officeDocument/2006/relationships" xmlns:m="http://schemas.openxmlformats.org/officeDocument/2006/math" xmlns:v="urn:schemas-microsoft-com:vml" xmlns:wp14="http://schemas.microsoft.com/office/word/2010/wordprocessingDrawing" xmlns:wp="http://schemas.openxmlformats.org/drawingml/2006/wordprocessingDrawing" xmlns:w10="urn:schemas-microsoft-com:office:word" xmlns:w="http://schemas.openxmlformats.org/wordprocessingml/2006/main" xmlns:w14="http://schemas.microsoft.com/office/word/2010/wordml" xmlns:w15="http://schemas.microsoft.com/office/word/2012/wordml" xmlns:w16cex="http://schemas.microsoft.com/office/word/2018/wordml/cex" xmlns:w16cid="http://schemas.microsoft.com/office/word/2016/wordml/cid" xmlns:w16="http://schemas.microsoft.com/office/word/2018/wordml" xmlns:w16sdtdh="http://schemas.microsoft.com/office/word/2020/wordml/sdtdatahash" xmlns:w16se="http://schemas.microsoft.com/office/word/2015/wordml/symex" xmlns:wpg="http://schemas.microsoft.com/office/word/2010/wordprocessingGroup" xmlns:wpi="http://schemas.microsoft.com/office/word/2010/wordprocessingInk" xmlns:wne="http://schemas.microsoft.com/office/word/2006/wordml" xmlns:wps="http://schemas.microsoft.com/office/word/2010/wordprocessingShape" mc:Ignorable="w14 w15 w16se w16cid w16 w16cex w16sdtdh wp14">
   <w:p>
     <w:pPr>
       <w:pStyle w:val="Footer"/>
@@ -2711,7 +2769,7 @@
 </file>
 
 <file path=word/footnotes.xml><?xml version="1.0" encoding="utf-8"?>
-<w:footnotes xmlns:wpc="http://schemas.microsoft.com/office/word/2010/wordprocessingCanvas" xmlns:cx="http://schemas.microsoft.com/office/drawing/2014/chartex" xmlns:cx1="http://schemas.microsoft.com/office/drawing/2015/9/8/chartex" xmlns:cx2="http://schemas.microsoft.com/office/drawing/2015/10/21/chartex" xmlns:cx3="http://schemas.microsoft.com/office/drawing/2016/5/9/chartex" xmlns:cx4="http://schemas.microsoft.com/office/drawing/2016/5/10/chartex" xmlns:cx5="http://schemas.microsoft.com/office/drawing/2016/5/11/chartex" xmlns:cx6="http://schemas.microsoft.com/office/drawing/2016/5/12/chartex" xmlns:cx7="http://schemas.microsoft.com/office/drawing/2016/5/13/chartex" xmlns:cx8="http://schemas.microsoft.com/office/drawing/2016/5/14/chartex" xmlns:mc="http://schemas.openxmlformats.org/markup-compatibility/2006" xmlns:aink="http://schemas.microsoft.com/office/drawing/2016/ink" xmlns:am3d="http://schemas.microsoft.com/office/drawing/2017/model3d" xmlns:o="urn:schemas-microsoft-com:office:office" xmlns:r="http://schemas.openxmlformats.org/officeDocument/2006/relationships" xmlns:m="http://schemas.openxmlformats.org/officeDocument/2006/math" xmlns:v="urn:schemas-microsoft-com:vml" xmlns:wp14="http://schemas.microsoft.com/office/word/2010/wordprocessingDrawing" xmlns:wp="http://schemas.openxmlformats.org/drawingml/2006/wordprocessingDrawing" xmlns:w10="urn:schemas-microsoft-com:office:word" xmlns:w="http://schemas.openxmlformats.org/wordprocessingml/2006/main" xmlns:w14="http://schemas.microsoft.com/office/word/2010/wordml" xmlns:w15="http://schemas.microsoft.com/office/word/2012/wordml" xmlns:w16cex="http://schemas.microsoft.com/office/word/2018/wordml/cex" xmlns:w16cid="http://schemas.microsoft.com/office/word/2016/wordml/cid" xmlns:w16="http://schemas.microsoft.com/office/word/2018/wordml" xmlns:w16se="http://schemas.microsoft.com/office/word/2015/wordml/symex" xmlns:wpg="http://schemas.microsoft.com/office/word/2010/wordprocessingGroup" xmlns:wpi="http://schemas.microsoft.com/office/word/2010/wordprocessingInk" xmlns:wne="http://schemas.microsoft.com/office/word/2006/wordml" xmlns:wps="http://schemas.microsoft.com/office/word/2010/wordprocessingShape" mc:Ignorable="w14 w15 w16se w16cid w16 w16cex wp14">
+<w:footnotes xmlns:wpc="http://schemas.microsoft.com/office/word/2010/wordprocessingCanvas" xmlns:cx="http://schemas.microsoft.com/office/drawing/2014/chartex" xmlns:cx1="http://schemas.microsoft.com/office/drawing/2015/9/8/chartex" xmlns:cx2="http://schemas.microsoft.com/office/drawing/2015/10/21/chartex" xmlns:cx3="http://schemas.microsoft.com/office/drawing/2016/5/9/chartex" xmlns:cx4="http://schemas.microsoft.com/office/drawing/2016/5/10/chartex" xmlns:cx5="http://schemas.microsoft.com/office/drawing/2016/5/11/chartex" xmlns:cx6="http://schemas.microsoft.com/office/drawing/2016/5/12/chartex" xmlns:cx7="http://schemas.microsoft.com/office/drawing/2016/5/13/chartex" xmlns:cx8="http://schemas.microsoft.com/office/drawing/2016/5/14/chartex" xmlns:mc="http://schemas.openxmlformats.org/markup-compatibility/2006" xmlns:aink="http://schemas.microsoft.com/office/drawing/2016/ink" xmlns:am3d="http://schemas.microsoft.com/office/drawing/2017/model3d" xmlns:o="urn:schemas-microsoft-com:office:office" xmlns:r="http://schemas.openxmlformats.org/officeDocument/2006/relationships" xmlns:m="http://schemas.openxmlformats.org/officeDocument/2006/math" xmlns:v="urn:schemas-microsoft-com:vml" xmlns:wp14="http://schemas.microsoft.com/office/word/2010/wordprocessingDrawing" xmlns:wp="http://schemas.openxmlformats.org/drawingml/2006/wordprocessingDrawing" xmlns:w10="urn:schemas-microsoft-com:office:word" xmlns:w="http://schemas.openxmlformats.org/wordprocessingml/2006/main" xmlns:w14="http://schemas.microsoft.com/office/word/2010/wordml" xmlns:w15="http://schemas.microsoft.com/office/word/2012/wordml" xmlns:w16cex="http://schemas.microsoft.com/office/word/2018/wordml/cex" xmlns:w16cid="http://schemas.microsoft.com/office/word/2016/wordml/cid" xmlns:w16="http://schemas.microsoft.com/office/word/2018/wordml" xmlns:w16sdtdh="http://schemas.microsoft.com/office/word/2020/wordml/sdtdatahash" xmlns:w16se="http://schemas.microsoft.com/office/word/2015/wordml/symex" xmlns:wpg="http://schemas.microsoft.com/office/word/2010/wordprocessingGroup" xmlns:wpi="http://schemas.microsoft.com/office/word/2010/wordprocessingInk" xmlns:wne="http://schemas.microsoft.com/office/word/2006/wordml" xmlns:wps="http://schemas.microsoft.com/office/word/2010/wordprocessingShape" mc:Ignorable="w14 w15 w16se w16cid w16 w16cex w16sdtdh wp14">
   <w:footnote w:type="separator" w:id="-1">
     <w:p>
       <w:pPr>
@@ -2736,7 +2794,7 @@
 </file>
 
 <file path=word/header1.xml><?xml version="1.0" encoding="utf-8"?>
-<w:hdr xmlns:wpc="http://schemas.microsoft.com/office/word/2010/wordprocessingCanvas" xmlns:cx="http://schemas.microsoft.com/office/drawing/2014/chartex" xmlns:cx1="http://schemas.microsoft.com/office/drawing/2015/9/8/chartex" xmlns:cx2="http://schemas.microsoft.com/office/drawing/2015/10/21/chartex" xmlns:cx3="http://schemas.microsoft.com/office/drawing/2016/5/9/chartex" xmlns:cx4="http://schemas.microsoft.com/office/drawing/2016/5/10/chartex" xmlns:cx5="http://schemas.microsoft.com/office/drawing/2016/5/11/chartex" xmlns:cx6="http://schemas.microsoft.com/office/drawing/2016/5/12/chartex" xmlns:cx7="http://schemas.microsoft.com/office/drawing/2016/5/13/chartex" xmlns:cx8="http://schemas.microsoft.com/office/drawing/2016/5/14/chartex" xmlns:mc="http://schemas.openxmlformats.org/markup-compatibility/2006" xmlns:aink="http://schemas.microsoft.com/office/drawing/2016/ink" xmlns:am3d="http://schemas.microsoft.com/office/drawing/2017/model3d" xmlns:o="urn:schemas-microsoft-com:office:office" xmlns:r="http://schemas.openxmlformats.org/officeDocument/2006/relationships" xmlns:m="http://schemas.openxmlformats.org/officeDocument/2006/math" xmlns:v="urn:schemas-microsoft-com:vml" xmlns:wp14="http://schemas.microsoft.com/office/word/2010/wordprocessingDrawing" xmlns:wp="http://schemas.openxmlformats.org/drawingml/2006/wordprocessingDrawing" xmlns:w10="urn:schemas-microsoft-com:office:word" xmlns:w="http://schemas.openxmlformats.org/wordprocessingml/2006/main" xmlns:w14="http://schemas.microsoft.com/office/word/2010/wordml" xmlns:w15="http://schemas.microsoft.com/office/word/2012/wordml" xmlns:w16cex="http://schemas.microsoft.com/office/word/2018/wordml/cex" xmlns:w16cid="http://schemas.microsoft.com/office/word/2016/wordml/cid" xmlns:w16="http://schemas.microsoft.com/office/word/2018/wordml" xmlns:w16se="http://schemas.microsoft.com/office/word/2015/wordml/symex" xmlns:wpg="http://schemas.microsoft.com/office/word/2010/wordprocessingGroup" xmlns:wpi="http://schemas.microsoft.com/office/word/2010/wordprocessingInk" xmlns:wne="http://schemas.microsoft.com/office/word/2006/wordml" xmlns:wps="http://schemas.microsoft.com/office/word/2010/wordprocessingShape" mc:Ignorable="w14 w15 w16se w16cid w16 w16cex wp14">
+<w:hdr xmlns:wpc="http://schemas.microsoft.com/office/word/2010/wordprocessingCanvas" xmlns:cx="http://schemas.microsoft.com/office/drawing/2014/chartex" xmlns:cx1="http://schemas.microsoft.com/office/drawing/2015/9/8/chartex" xmlns:cx2="http://schemas.microsoft.com/office/drawing/2015/10/21/chartex" xmlns:cx3="http://schemas.microsoft.com/office/drawing/2016/5/9/chartex" xmlns:cx4="http://schemas.microsoft.com/office/drawing/2016/5/10/chartex" xmlns:cx5="http://schemas.microsoft.com/office/drawing/2016/5/11/chartex" xmlns:cx6="http://schemas.microsoft.com/office/drawing/2016/5/12/chartex" xmlns:cx7="http://schemas.microsoft.com/office/drawing/2016/5/13/chartex" xmlns:cx8="http://schemas.microsoft.com/office/drawing/2016/5/14/chartex" xmlns:mc="http://schemas.openxmlformats.org/markup-compatibility/2006" xmlns:aink="http://schemas.microsoft.com/office/drawing/2016/ink" xmlns:am3d="http://schemas.microsoft.com/office/drawing/2017/model3d" xmlns:o="urn:schemas-microsoft-com:office:office" xmlns:r="http://schemas.openxmlformats.org/officeDocument/2006/relationships" xmlns:m="http://schemas.openxmlformats.org/officeDocument/2006/math" xmlns:v="urn:schemas-microsoft-com:vml" xmlns:wp14="http://schemas.microsoft.com/office/word/2010/wordprocessingDrawing" xmlns:wp="http://schemas.openxmlformats.org/drawingml/2006/wordprocessingDrawing" xmlns:w10="urn:schemas-microsoft-com:office:word" xmlns:w="http://schemas.openxmlformats.org/wordprocessingml/2006/main" xmlns:w14="http://schemas.microsoft.com/office/word/2010/wordml" xmlns:w15="http://schemas.microsoft.com/office/word/2012/wordml" xmlns:w16cex="http://schemas.microsoft.com/office/word/2018/wordml/cex" xmlns:w16cid="http://schemas.microsoft.com/office/word/2016/wordml/cid" xmlns:w16="http://schemas.microsoft.com/office/word/2018/wordml" xmlns:w16sdtdh="http://schemas.microsoft.com/office/word/2020/wordml/sdtdatahash" xmlns:w16se="http://schemas.microsoft.com/office/word/2015/wordml/symex" xmlns:wpg="http://schemas.microsoft.com/office/word/2010/wordprocessingGroup" xmlns:wpi="http://schemas.microsoft.com/office/word/2010/wordprocessingInk" xmlns:wne="http://schemas.microsoft.com/office/word/2006/wordml" xmlns:wps="http://schemas.microsoft.com/office/word/2010/wordprocessingShape" mc:Ignorable="w14 w15 w16se w16cid w16 w16cex w16sdtdh wp14">
   <w:p>
     <w:pPr>
       <w:pStyle w:val="Header"/>
@@ -2777,7 +2835,7 @@
 </file>
 
 <file path=word/header2.xml><?xml version="1.0" encoding="utf-8"?>
-<w:hdr xmlns:wpc="http://schemas.microsoft.com/office/word/2010/wordprocessingCanvas" xmlns:cx="http://schemas.microsoft.com/office/drawing/2014/chartex" xmlns:cx1="http://schemas.microsoft.com/office/drawing/2015/9/8/chartex" xmlns:cx2="http://schemas.microsoft.com/office/drawing/2015/10/21/chartex" xmlns:cx3="http://schemas.microsoft.com/office/drawing/2016/5/9/chartex" xmlns:cx4="http://schemas.microsoft.com/office/drawing/2016/5/10/chartex" xmlns:cx5="http://schemas.microsoft.com/office/drawing/2016/5/11/chartex" xmlns:cx6="http://schemas.microsoft.com/office/drawing/2016/5/12/chartex" xmlns:cx7="http://schemas.microsoft.com/office/drawing/2016/5/13/chartex" xmlns:cx8="http://schemas.microsoft.com/office/drawing/2016/5/14/chartex" xmlns:mc="http://schemas.openxmlformats.org/markup-compatibility/2006" xmlns:aink="http://schemas.microsoft.com/office/drawing/2016/ink" xmlns:am3d="http://schemas.microsoft.com/office/drawing/2017/model3d" xmlns:o="urn:schemas-microsoft-com:office:office" xmlns:r="http://schemas.openxmlformats.org/officeDocument/2006/relationships" xmlns:m="http://schemas.openxmlformats.org/officeDocument/2006/math" xmlns:v="urn:schemas-microsoft-com:vml" xmlns:wp14="http://schemas.microsoft.com/office/word/2010/wordprocessingDrawing" xmlns:wp="http://schemas.openxmlformats.org/drawingml/2006/wordprocessingDrawing" xmlns:w10="urn:schemas-microsoft-com:office:word" xmlns:w="http://schemas.openxmlformats.org/wordprocessingml/2006/main" xmlns:w14="http://schemas.microsoft.com/office/word/2010/wordml" xmlns:w15="http://schemas.microsoft.com/office/word/2012/wordml" xmlns:w16cex="http://schemas.microsoft.com/office/word/2018/wordml/cex" xmlns:w16cid="http://schemas.microsoft.com/office/word/2016/wordml/cid" xmlns:w16="http://schemas.microsoft.com/office/word/2018/wordml" xmlns:w16se="http://schemas.microsoft.com/office/word/2015/wordml/symex" xmlns:wpg="http://schemas.microsoft.com/office/word/2010/wordprocessingGroup" xmlns:wpi="http://schemas.microsoft.com/office/word/2010/wordprocessingInk" xmlns:wne="http://schemas.microsoft.com/office/word/2006/wordml" xmlns:wps="http://schemas.microsoft.com/office/word/2010/wordprocessingShape" mc:Ignorable="w14 w15 w16se w16cid w16 w16cex wp14">
+<w:hdr xmlns:wpc="http://schemas.microsoft.com/office/word/2010/wordprocessingCanvas" xmlns:cx="http://schemas.microsoft.com/office/drawing/2014/chartex" xmlns:cx1="http://schemas.microsoft.com/office/drawing/2015/9/8/chartex" xmlns:cx2="http://schemas.microsoft.com/office/drawing/2015/10/21/chartex" xmlns:cx3="http://schemas.microsoft.com/office/drawing/2016/5/9/chartex" xmlns:cx4="http://schemas.microsoft.com/office/drawing/2016/5/10/chartex" xmlns:cx5="http://schemas.microsoft.com/office/drawing/2016/5/11/chartex" xmlns:cx6="http://schemas.microsoft.com/office/drawing/2016/5/12/chartex" xmlns:cx7="http://schemas.microsoft.com/office/drawing/2016/5/13/chartex" xmlns:cx8="http://schemas.microsoft.com/office/drawing/2016/5/14/chartex" xmlns:mc="http://schemas.openxmlformats.org/markup-compatibility/2006" xmlns:aink="http://schemas.microsoft.com/office/drawing/2016/ink" xmlns:am3d="http://schemas.microsoft.com/office/drawing/2017/model3d" xmlns:o="urn:schemas-microsoft-com:office:office" xmlns:r="http://schemas.openxmlformats.org/officeDocument/2006/relationships" xmlns:m="http://schemas.openxmlformats.org/officeDocument/2006/math" xmlns:v="urn:schemas-microsoft-com:vml" xmlns:wp14="http://schemas.microsoft.com/office/word/2010/wordprocessingDrawing" xmlns:wp="http://schemas.openxmlformats.org/drawingml/2006/wordprocessingDrawing" xmlns:w10="urn:schemas-microsoft-com:office:word" xmlns:w="http://schemas.openxmlformats.org/wordprocessingml/2006/main" xmlns:w14="http://schemas.microsoft.com/office/word/2010/wordml" xmlns:w15="http://schemas.microsoft.com/office/word/2012/wordml" xmlns:w16cex="http://schemas.microsoft.com/office/word/2018/wordml/cex" xmlns:w16cid="http://schemas.microsoft.com/office/word/2016/wordml/cid" xmlns:w16="http://schemas.microsoft.com/office/word/2018/wordml" xmlns:w16sdtdh="http://schemas.microsoft.com/office/word/2020/wordml/sdtdatahash" xmlns:w16se="http://schemas.microsoft.com/office/word/2015/wordml/symex" xmlns:wpg="http://schemas.microsoft.com/office/word/2010/wordprocessingGroup" xmlns:wpi="http://schemas.microsoft.com/office/word/2010/wordprocessingInk" xmlns:wne="http://schemas.microsoft.com/office/word/2006/wordml" xmlns:wps="http://schemas.microsoft.com/office/word/2010/wordprocessingShape" mc:Ignorable="w14 w15 w16se w16cid w16 w16cex w16sdtdh wp14">
   <w:p>
     <w:pPr>
       <w:pStyle w:val="Header"/>
@@ -3063,7 +3121,7 @@
 </file>
 
 <file path=word/header3.xml><?xml version="1.0" encoding="utf-8"?>
-<w:hdr xmlns:wpc="http://schemas.microsoft.com/office/word/2010/wordprocessingCanvas" xmlns:cx="http://schemas.microsoft.com/office/drawing/2014/chartex" xmlns:cx1="http://schemas.microsoft.com/office/drawing/2015/9/8/chartex" xmlns:cx2="http://schemas.microsoft.com/office/drawing/2015/10/21/chartex" xmlns:cx3="http://schemas.microsoft.com/office/drawing/2016/5/9/chartex" xmlns:cx4="http://schemas.microsoft.com/office/drawing/2016/5/10/chartex" xmlns:cx5="http://schemas.microsoft.com/office/drawing/2016/5/11/chartex" xmlns:cx6="http://schemas.microsoft.com/office/drawing/2016/5/12/chartex" xmlns:cx7="http://schemas.microsoft.com/office/drawing/2016/5/13/chartex" xmlns:cx8="http://schemas.microsoft.com/office/drawing/2016/5/14/chartex" xmlns:mc="http://schemas.openxmlformats.org/markup-compatibility/2006" xmlns:aink="http://schemas.microsoft.com/office/drawing/2016/ink" xmlns:am3d="http://schemas.microsoft.com/office/drawing/2017/model3d" xmlns:o="urn:schemas-microsoft-com:office:office" xmlns:r="http://schemas.openxmlformats.org/officeDocument/2006/relationships" xmlns:m="http://schemas.openxmlformats.org/officeDocument/2006/math" xmlns:v="urn:schemas-microsoft-com:vml" xmlns:wp14="http://schemas.microsoft.com/office/word/2010/wordprocessingDrawing" xmlns:wp="http://schemas.openxmlformats.org/drawingml/2006/wordprocessingDrawing" xmlns:w10="urn:schemas-microsoft-com:office:word" xmlns:w="http://schemas.openxmlformats.org/wordprocessingml/2006/main" xmlns:w14="http://schemas.microsoft.com/office/word/2010/wordml" xmlns:w15="http://schemas.microsoft.com/office/word/2012/wordml" xmlns:w16cex="http://schemas.microsoft.com/office/word/2018/wordml/cex" xmlns:w16cid="http://schemas.microsoft.com/office/word/2016/wordml/cid" xmlns:w16="http://schemas.microsoft.com/office/word/2018/wordml" xmlns:w16se="http://schemas.microsoft.com/office/word/2015/wordml/symex" xmlns:wpg="http://schemas.microsoft.com/office/word/2010/wordprocessingGroup" xmlns:wpi="http://schemas.microsoft.com/office/word/2010/wordprocessingInk" xmlns:wne="http://schemas.microsoft.com/office/word/2006/wordml" xmlns:wps="http://schemas.microsoft.com/office/word/2010/wordprocessingShape" mc:Ignorable="w14 w15 w16se w16cid w16 w16cex wp14">
+<w:hdr xmlns:wpc="http://schemas.microsoft.com/office/word/2010/wordprocessingCanvas" xmlns:cx="http://schemas.microsoft.com/office/drawing/2014/chartex" xmlns:cx1="http://schemas.microsoft.com/office/drawing/2015/9/8/chartex" xmlns:cx2="http://schemas.microsoft.com/office/drawing/2015/10/21/chartex" xmlns:cx3="http://schemas.microsoft.com/office/drawing/2016/5/9/chartex" xmlns:cx4="http://schemas.microsoft.com/office/drawing/2016/5/10/chartex" xmlns:cx5="http://schemas.microsoft.com/office/drawing/2016/5/11/chartex" xmlns:cx6="http://schemas.microsoft.com/office/drawing/2016/5/12/chartex" xmlns:cx7="http://schemas.microsoft.com/office/drawing/2016/5/13/chartex" xmlns:cx8="http://schemas.microsoft.com/office/drawing/2016/5/14/chartex" xmlns:mc="http://schemas.openxmlformats.org/markup-compatibility/2006" xmlns:aink="http://schemas.microsoft.com/office/drawing/2016/ink" xmlns:am3d="http://schemas.microsoft.com/office/drawing/2017/model3d" xmlns:o="urn:schemas-microsoft-com:office:office" xmlns:r="http://schemas.openxmlformats.org/officeDocument/2006/relationships" xmlns:m="http://schemas.openxmlformats.org/officeDocument/2006/math" xmlns:v="urn:schemas-microsoft-com:vml" xmlns:wp14="http://schemas.microsoft.com/office/word/2010/wordprocessingDrawing" xmlns:wp="http://schemas.openxmlformats.org/drawingml/2006/wordprocessingDrawing" xmlns:w10="urn:schemas-microsoft-com:office:word" xmlns:w="http://schemas.openxmlformats.org/wordprocessingml/2006/main" xmlns:w14="http://schemas.microsoft.com/office/word/2010/wordml" xmlns:w15="http://schemas.microsoft.com/office/word/2012/wordml" xmlns:w16cex="http://schemas.microsoft.com/office/word/2018/wordml/cex" xmlns:w16cid="http://schemas.microsoft.com/office/word/2016/wordml/cid" xmlns:w16="http://schemas.microsoft.com/office/word/2018/wordml" xmlns:w16sdtdh="http://schemas.microsoft.com/office/word/2020/wordml/sdtdatahash" xmlns:w16se="http://schemas.microsoft.com/office/word/2015/wordml/symex" xmlns:wpg="http://schemas.microsoft.com/office/word/2010/wordprocessingGroup" xmlns:wpi="http://schemas.microsoft.com/office/word/2010/wordprocessingInk" xmlns:wne="http://schemas.microsoft.com/office/word/2006/wordml" xmlns:wps="http://schemas.microsoft.com/office/word/2010/wordprocessingShape" mc:Ignorable="w14 w15 w16se w16cid w16 w16cex w16sdtdh wp14">
   <w:p>
     <w:pPr>
       <w:pStyle w:val="Header"/>
@@ -3104,7 +3162,7 @@
 </file>
 
 <file path=word/numbering.xml><?xml version="1.0" encoding="utf-8"?>
-<w:numbering xmlns:wpc="http://schemas.microsoft.com/office/word/2010/wordprocessingCanvas" xmlns:cx="http://schemas.microsoft.com/office/drawing/2014/chartex" xmlns:cx1="http://schemas.microsoft.com/office/drawing/2015/9/8/chartex" xmlns:cx2="http://schemas.microsoft.com/office/drawing/2015/10/21/chartex" xmlns:cx3="http://schemas.microsoft.com/office/drawing/2016/5/9/chartex" xmlns:cx4="http://schemas.microsoft.com/office/drawing/2016/5/10/chartex" xmlns:cx5="http://schemas.microsoft.com/office/drawing/2016/5/11/chartex" xmlns:cx6="http://schemas.microsoft.com/office/drawing/2016/5/12/chartex" xmlns:cx7="http://schemas.microsoft.com/office/drawing/2016/5/13/chartex" xmlns:cx8="http://schemas.microsoft.com/office/drawing/2016/5/14/chartex" xmlns:mc="http://schemas.openxmlformats.org/markup-compatibility/2006" xmlns:aink="http://schemas.microsoft.com/office/drawing/2016/ink" xmlns:am3d="http://schemas.microsoft.com/office/drawing/2017/model3d" xmlns:o="urn:schemas-microsoft-com:office:office" xmlns:r="http://schemas.openxmlformats.org/officeDocument/2006/relationships" xmlns:m="http://schemas.openxmlformats.org/officeDocument/2006/math" xmlns:v="urn:schemas-microsoft-com:vml" xmlns:wp14="http://schemas.microsoft.com/office/word/2010/wordprocessingDrawing" xmlns:wp="http://schemas.openxmlformats.org/drawingml/2006/wordprocessingDrawing" xmlns:w10="urn:schemas-microsoft-com:office:word" xmlns:w="http://schemas.openxmlformats.org/wordprocessingml/2006/main" xmlns:w14="http://schemas.microsoft.com/office/word/2010/wordml" xmlns:w15="http://schemas.microsoft.com/office/word/2012/wordml" xmlns:w16cex="http://schemas.microsoft.com/office/word/2018/wordml/cex" xmlns:w16cid="http://schemas.microsoft.com/office/word/2016/wordml/cid" xmlns:w16="http://schemas.microsoft.com/office/word/2018/wordml" xmlns:w16se="http://schemas.microsoft.com/office/word/2015/wordml/symex" xmlns:wpg="http://schemas.microsoft.com/office/word/2010/wordprocessingGroup" xmlns:wpi="http://schemas.microsoft.com/office/word/2010/wordprocessingInk" xmlns:wne="http://schemas.microsoft.com/office/word/2006/wordml" xmlns:wps="http://schemas.microsoft.com/office/word/2010/wordprocessingShape" mc:Ignorable="w14 w15 w16se w16cid w16 w16cex wp14">
+<w:numbering xmlns:wpc="http://schemas.microsoft.com/office/word/2010/wordprocessingCanvas" xmlns:cx="http://schemas.microsoft.com/office/drawing/2014/chartex" xmlns:cx1="http://schemas.microsoft.com/office/drawing/2015/9/8/chartex" xmlns:cx2="http://schemas.microsoft.com/office/drawing/2015/10/21/chartex" xmlns:cx3="http://schemas.microsoft.com/office/drawing/2016/5/9/chartex" xmlns:cx4="http://schemas.microsoft.com/office/drawing/2016/5/10/chartex" xmlns:cx5="http://schemas.microsoft.com/office/drawing/2016/5/11/chartex" xmlns:cx6="http://schemas.microsoft.com/office/drawing/2016/5/12/chartex" xmlns:cx7="http://schemas.microsoft.com/office/drawing/2016/5/13/chartex" xmlns:cx8="http://schemas.microsoft.com/office/drawing/2016/5/14/chartex" xmlns:mc="http://schemas.openxmlformats.org/markup-compatibility/2006" xmlns:aink="http://schemas.microsoft.com/office/drawing/2016/ink" xmlns:am3d="http://schemas.microsoft.com/office/drawing/2017/model3d" xmlns:o="urn:schemas-microsoft-com:office:office" xmlns:r="http://schemas.openxmlformats.org/officeDocument/2006/relationships" xmlns:m="http://schemas.openxmlformats.org/officeDocument/2006/math" xmlns:v="urn:schemas-microsoft-com:vml" xmlns:wp14="http://schemas.microsoft.com/office/word/2010/wordprocessingDrawing" xmlns:wp="http://schemas.openxmlformats.org/drawingml/2006/wordprocessingDrawing" xmlns:w10="urn:schemas-microsoft-com:office:word" xmlns:w="http://schemas.openxmlformats.org/wordprocessingml/2006/main" xmlns:w14="http://schemas.microsoft.com/office/word/2010/wordml" xmlns:w15="http://schemas.microsoft.com/office/word/2012/wordml" xmlns:w16cex="http://schemas.microsoft.com/office/word/2018/wordml/cex" xmlns:w16cid="http://schemas.microsoft.com/office/word/2016/wordml/cid" xmlns:w16="http://schemas.microsoft.com/office/word/2018/wordml" xmlns:w16sdtdh="http://schemas.microsoft.com/office/word/2020/wordml/sdtdatahash" xmlns:w16se="http://schemas.microsoft.com/office/word/2015/wordml/symex" xmlns:wpg="http://schemas.microsoft.com/office/word/2010/wordprocessingGroup" xmlns:wpi="http://schemas.microsoft.com/office/word/2010/wordprocessingInk" xmlns:wne="http://schemas.microsoft.com/office/word/2006/wordml" xmlns:wps="http://schemas.microsoft.com/office/word/2010/wordprocessingShape" mc:Ignorable="w14 w15 w16se w16cid w16 w16cex w16sdtdh wp14">
   <w:abstractNum w:abstractNumId="0" w15:restartNumberingAfterBreak="0">
     <w:nsid w:val="32EB0ECF"/>
     <w:multiLevelType w:val="hybridMultilevel"/>
@@ -3974,7 +4032,7 @@
 </file>
 
 <file path=word/styles.xml><?xml version="1.0" encoding="utf-8"?>
-<w:styles xmlns:mc="http://schemas.openxmlformats.org/markup-compatibility/2006" xmlns:r="http://schemas.openxmlformats.org/officeDocument/2006/relationships" xmlns:w="http://schemas.openxmlformats.org/wordprocessingml/2006/main" xmlns:w14="http://schemas.microsoft.com/office/word/2010/wordml" xmlns:w15="http://schemas.microsoft.com/office/word/2012/wordml" xmlns:w16cex="http://schemas.microsoft.com/office/word/2018/wordml/cex" xmlns:w16cid="http://schemas.microsoft.com/office/word/2016/wordml/cid" xmlns:w16="http://schemas.microsoft.com/office/word/2018/wordml" xmlns:w16se="http://schemas.microsoft.com/office/word/2015/wordml/symex" mc:Ignorable="w14 w15 w16se w16cid w16 w16cex">
+<w:styles xmlns:mc="http://schemas.openxmlformats.org/markup-compatibility/2006" xmlns:r="http://schemas.openxmlformats.org/officeDocument/2006/relationships" xmlns:w="http://schemas.openxmlformats.org/wordprocessingml/2006/main" xmlns:w14="http://schemas.microsoft.com/office/word/2010/wordml" xmlns:w15="http://schemas.microsoft.com/office/word/2012/wordml" xmlns:w16cex="http://schemas.microsoft.com/office/word/2018/wordml/cex" xmlns:w16cid="http://schemas.microsoft.com/office/word/2016/wordml/cid" xmlns:w16="http://schemas.microsoft.com/office/word/2018/wordml" xmlns:w16sdtdh="http://schemas.microsoft.com/office/word/2020/wordml/sdtdatahash" xmlns:w16se="http://schemas.microsoft.com/office/word/2015/wordml/symex" mc:Ignorable="w14 w15 w16se w16cid w16 w16cex w16sdtdh">
   <w:docDefaults>
     <w:rPrDefault>
       <w:rPr>

</xml_diff>